<commit_message>
CLIPS started, Script PL report done
</commit_message>
<xml_diff>
--- a/sem 7/Script PL/report/python oop report.docx
+++ b/sem 7/Script PL/report/python oop report.docx
@@ -109,7 +109,17 @@
           <w:szCs w:val="28"/>
           <w:u w:val="single"/>
         </w:rPr>
-        <w:t>Слайд 2</w:t>
+        <w:t xml:space="preserve">Слайд 2 </w:t>
+      </w:r>
+      <w:r>
+        <w:rPr>
+          <w:b/>
+          <w:bCs/>
+          <w:sz w:val="28"/>
+          <w:szCs w:val="28"/>
+          <w:u w:val="single"/>
+        </w:rPr>
+        <w:t>(база)</w:t>
       </w:r>
     </w:p>
     <w:p>
@@ -189,7 +199,17 @@
           <w:szCs w:val="28"/>
           <w:u w:val="single"/>
         </w:rPr>
-        <w:t>Слайд 3</w:t>
+        <w:t xml:space="preserve">Слайд 3 </w:t>
+      </w:r>
+      <w:r>
+        <w:rPr>
+          <w:b/>
+          <w:bCs/>
+          <w:sz w:val="28"/>
+          <w:szCs w:val="28"/>
+          <w:u w:val="single"/>
+        </w:rPr>
+        <w:t>(атрибуты класса)</w:t>
       </w:r>
     </w:p>
     <w:p>
@@ -326,7 +346,17 @@
           <w:szCs w:val="28"/>
           <w:u w:val="single"/>
         </w:rPr>
-        <w:t>Слайд 4</w:t>
+        <w:t xml:space="preserve">Слайд 4 </w:t>
+      </w:r>
+      <w:r>
+        <w:rPr>
+          <w:b/>
+          <w:bCs/>
+          <w:sz w:val="28"/>
+          <w:szCs w:val="28"/>
+          <w:u w:val="single"/>
+        </w:rPr>
+        <w:t>(ещё атрибуты класса)</w:t>
       </w:r>
     </w:p>
     <w:p>
@@ -368,7 +398,17 @@
           <w:szCs w:val="28"/>
           <w:u w:val="single"/>
         </w:rPr>
-        <w:t>Слайд 5</w:t>
+        <w:t xml:space="preserve">Слайд 5 </w:t>
+      </w:r>
+      <w:r>
+        <w:rPr>
+          <w:b/>
+          <w:bCs/>
+          <w:sz w:val="28"/>
+          <w:szCs w:val="28"/>
+          <w:u w:val="single"/>
+        </w:rPr>
+        <w:t>(методы класса)</w:t>
       </w:r>
     </w:p>
     <w:p>
@@ -479,21 +519,7 @@
           <w:sz w:val="28"/>
           <w:szCs w:val="28"/>
         </w:rPr>
-        <w:t xml:space="preserve"> (ссылка на сам класс). Определяются </w:t>
-      </w:r>
-      <w:r>
-        <w:rPr>
-          <w:sz w:val="28"/>
-          <w:szCs w:val="28"/>
-        </w:rPr>
-        <w:t xml:space="preserve">такие методы </w:t>
-      </w:r>
-      <w:r>
-        <w:rPr>
-          <w:sz w:val="28"/>
-          <w:szCs w:val="28"/>
-        </w:rPr>
-        <w:t xml:space="preserve">с помощью декоратора </w:t>
+        <w:t xml:space="preserve"> (ссылка на сам класс). Определяются такие методы с помощью декоратора </w:t>
       </w:r>
       <w:r>
         <w:rPr>
@@ -508,56 +534,9 @@
           <w:sz w:val="28"/>
           <w:szCs w:val="28"/>
         </w:rPr>
-        <w:t xml:space="preserve">. </w:t>
-      </w:r>
-      <w:r>
-        <w:rPr>
-          <w:sz w:val="28"/>
-          <w:szCs w:val="28"/>
-        </w:rPr>
-        <w:t xml:space="preserve">Кстати, если вызвать метод класса от объекта </w:t>
-      </w:r>
-      <w:r>
-        <w:rPr>
-          <w:sz w:val="28"/>
-          <w:szCs w:val="28"/>
-        </w:rPr>
-        <w:t>(а так можно)</w:t>
-      </w:r>
-      <w:r>
-        <w:rPr>
-          <w:sz w:val="28"/>
-          <w:szCs w:val="28"/>
-        </w:rPr>
-        <w:t>, то он подменит сущность класса.</w:t>
-      </w:r>
-      <w:r>
-        <w:rPr>
-          <w:sz w:val="28"/>
-          <w:szCs w:val="28"/>
-        </w:rPr>
+        <w:t>. Кстати, если вызвать метод класса от объекта (а так можно), то он подменит сущность класса.</w:t>
         <w:br/>
-      </w:r>
-      <w:r>
-        <w:rPr>
-          <w:sz w:val="28"/>
-          <w:szCs w:val="28"/>
-        </w:rPr>
-        <w:t xml:space="preserve">И здесь заметно сходство с вызовом от объекта. Там первым аргументом является объект, от которого мы вызываемся, а здесь первым аргументом является ссылка на класс. Таким образом, та сущность, которая вызывает метод </w:t>
-      </w:r>
-      <w:r>
-        <w:rPr>
-          <w:sz w:val="28"/>
-          <w:szCs w:val="28"/>
-        </w:rPr>
-        <w:t>(указана слева от точки)</w:t>
-      </w:r>
-      <w:r>
-        <w:rPr>
-          <w:sz w:val="28"/>
-          <w:szCs w:val="28"/>
-        </w:rPr>
-        <w:t>, всегда первой передаётся в него в качестве аргумента.</w:t>
+        <w:t>И здесь заметно сходство с вызовом от объекта. Там первым аргументом является объект, от которого мы вызываемся, а здесь первым аргументом является ссылка на класс. Таким образом, та сущность, которая вызывает метод (указана слева от точки), всегда первой передаётся в него в качестве аргумента.</w:t>
       </w:r>
     </w:p>
     <w:p>
@@ -622,7 +601,17 @@
           <w:szCs w:val="28"/>
           <w:u w:val="single"/>
         </w:rPr>
-        <w:t>Слайд 6</w:t>
+        <w:t xml:space="preserve">Слайд 6 </w:t>
+      </w:r>
+      <w:r>
+        <w:rPr>
+          <w:b/>
+          <w:bCs/>
+          <w:sz w:val="28"/>
+          <w:szCs w:val="28"/>
+          <w:u w:val="single"/>
+        </w:rPr>
+        <w:t>(инкапсуляция)</w:t>
       </w:r>
     </w:p>
     <w:p>
@@ -798,69 +787,69 @@
           <w:szCs w:val="28"/>
           <w:u w:val="single"/>
         </w:rPr>
-        <w:t>Слайд 7</w:t>
-      </w:r>
-    </w:p>
-    <w:p>
-      <w:pPr>
-        <w:pStyle w:val="Normal"/>
-        <w:bidi w:val="0"/>
-        <w:jc w:val="both"/>
-        <w:rPr>
-          <w:sz w:val="28"/>
-          <w:szCs w:val="28"/>
-        </w:rPr>
-      </w:pPr>
-      <w:r>
-        <w:rPr>
-          <w:b w:val="false"/>
-          <w:bCs w:val="false"/>
-          <w:sz w:val="28"/>
-          <w:szCs w:val="28"/>
-          <w:u w:val="none"/>
-        </w:rPr>
-        <w:t xml:space="preserve">Наследование позволяет создавать новый класс на основе существующего. Новый класс (дочерний или производный) наследует атрибуты и методы родительского (базового) класса. </w:t>
-      </w:r>
-      <w:r>
-        <w:rPr>
-          <w:b w:val="false"/>
-          <w:bCs w:val="false"/>
-          <w:sz w:val="28"/>
-          <w:szCs w:val="28"/>
-          <w:u w:val="none"/>
-        </w:rPr>
-        <w:t xml:space="preserve">Для наследования от базового класса необходимо в скобках от класса написать имя класса, от которого мы наследуемся. </w:t>
-      </w:r>
-    </w:p>
-    <w:p>
-      <w:pPr>
-        <w:pStyle w:val="Normal"/>
-        <w:bidi w:val="0"/>
-        <w:jc w:val="both"/>
-        <w:rPr>
-          <w:sz w:val="28"/>
-          <w:szCs w:val="28"/>
-        </w:rPr>
-      </w:pPr>
-      <w:r>
-        <w:rPr>
-          <w:b/>
-          <w:bCs/>
-          <w:sz w:val="28"/>
-          <w:szCs w:val="28"/>
-          <w:u w:val="single"/>
-        </w:rPr>
-        <w:t xml:space="preserve">Слайд </w:t>
-      </w:r>
-      <w:r>
-        <w:rPr>
-          <w:b/>
-          <w:bCs/>
-          <w:sz w:val="28"/>
-          <w:szCs w:val="28"/>
-          <w:u w:val="single"/>
-        </w:rPr>
-        <w:t>8</w:t>
+        <w:t xml:space="preserve">Слайд 7 </w:t>
+      </w:r>
+      <w:r>
+        <w:rPr>
+          <w:b/>
+          <w:bCs/>
+          <w:sz w:val="28"/>
+          <w:szCs w:val="28"/>
+          <w:u w:val="single"/>
+        </w:rPr>
+        <w:t>(наследование)</w:t>
+      </w:r>
+    </w:p>
+    <w:p>
+      <w:pPr>
+        <w:pStyle w:val="Normal"/>
+        <w:bidi w:val="0"/>
+        <w:jc w:val="both"/>
+        <w:rPr>
+          <w:sz w:val="28"/>
+          <w:szCs w:val="28"/>
+        </w:rPr>
+      </w:pPr>
+      <w:r>
+        <w:rPr>
+          <w:b w:val="false"/>
+          <w:bCs w:val="false"/>
+          <w:sz w:val="28"/>
+          <w:szCs w:val="28"/>
+          <w:u w:val="none"/>
+        </w:rPr>
+        <w:t xml:space="preserve">Наследование позволяет создавать новый класс на основе существующего. Новый класс (дочерний или производный) наследует атрибуты и методы родительского (базового) класса. Для наследования от базового класса необходимо в скобках от класса написать имя класса, от которого мы наследуемся. </w:t>
+      </w:r>
+    </w:p>
+    <w:p>
+      <w:pPr>
+        <w:pStyle w:val="Normal"/>
+        <w:bidi w:val="0"/>
+        <w:jc w:val="both"/>
+        <w:rPr>
+          <w:sz w:val="28"/>
+          <w:szCs w:val="28"/>
+        </w:rPr>
+      </w:pPr>
+      <w:r>
+        <w:rPr>
+          <w:b/>
+          <w:bCs/>
+          <w:sz w:val="28"/>
+          <w:szCs w:val="28"/>
+          <w:u w:val="single"/>
+        </w:rPr>
+        <w:t xml:space="preserve">Слайд 8 </w:t>
+      </w:r>
+      <w:r>
+        <w:rPr>
+          <w:b/>
+          <w:bCs/>
+          <w:sz w:val="28"/>
+          <w:szCs w:val="28"/>
+          <w:u w:val="single"/>
+        </w:rPr>
+        <w:t>(множественное наследование)</w:t>
       </w:r>
     </w:p>
     <w:p>
@@ -878,17 +867,7 @@
           <w:szCs w:val="28"/>
           <w:u w:val="none"/>
         </w:rPr>
-        <w:t xml:space="preserve">Класс может наследоваться от нескольких классов. Это называется множественным наследованием. </w:t>
-      </w:r>
-      <w:r>
-        <w:rPr>
-          <w:b w:val="false"/>
-          <w:bCs w:val="false"/>
-          <w:sz w:val="28"/>
-          <w:szCs w:val="28"/>
-          <w:u w:val="none"/>
-        </w:rPr>
-        <w:t xml:space="preserve">Когда используется множественное наследование, Python определяет порядок поиска методов и атрибутов в иерархии классов. Это называется </w:t>
+        <w:t xml:space="preserve">Класс может наследоваться от нескольких классов. Это называется множественным наследованием. Когда используется множественное наследование, Python определяет порядок поиска методов и атрибутов в иерархии классов. Это называется </w:t>
       </w:r>
       <w:r>
         <w:rPr>
@@ -930,17 +909,17 @@
           <w:szCs w:val="28"/>
           <w:u w:val="single"/>
         </w:rPr>
-        <w:t xml:space="preserve">Слайд </w:t>
-      </w:r>
-      <w:r>
-        <w:rPr>
-          <w:b/>
-          <w:bCs/>
-          <w:sz w:val="28"/>
-          <w:szCs w:val="28"/>
-          <w:u w:val="single"/>
-        </w:rPr>
-        <w:t>9, 10</w:t>
+        <w:t xml:space="preserve">Слайд 9, 10 </w:t>
+      </w:r>
+      <w:r>
+        <w:rPr>
+          <w:b/>
+          <w:bCs/>
+          <w:sz w:val="28"/>
+          <w:szCs w:val="28"/>
+          <w:u w:val="single"/>
+        </w:rPr>
+        <w:t>(зовём родителей, зовём родителей 2)</w:t>
       </w:r>
     </w:p>
     <w:p>
@@ -999,40 +978,41 @@
       </w:pPr>
       <w:r>
         <w:rPr>
-          <w:sz w:val="28"/>
-          <w:szCs w:val="28"/>
-        </w:rPr>
-      </w:r>
-    </w:p>
-    <w:p>
-      <w:pPr>
-        <w:pStyle w:val="Normal"/>
-        <w:bidi w:val="0"/>
-        <w:jc w:val="both"/>
-        <w:rPr>
-          <w:sz w:val="28"/>
-          <w:szCs w:val="28"/>
-        </w:rPr>
-      </w:pPr>
-      <w:r>
-        <w:rPr>
-          <w:b/>
-          <w:bCs/>
-          <w:sz w:val="28"/>
-          <w:szCs w:val="28"/>
-          <w:u w:val="single"/>
-        </w:rPr>
-        <w:t xml:space="preserve">Слайд </w:t>
-      </w:r>
-      <w:r>
-        <w:rPr>
-          <w:b/>
-          <w:bCs/>
-          <w:sz w:val="28"/>
-          <w:szCs w:val="28"/>
-          <w:u w:val="single"/>
-        </w:rPr>
-        <w:t>11</w:t>
+          <w:b/>
+          <w:bCs/>
+          <w:u w:val="single"/>
+        </w:rPr>
+      </w:r>
+    </w:p>
+    <w:p>
+      <w:pPr>
+        <w:pStyle w:val="Normal"/>
+        <w:bidi w:val="0"/>
+        <w:jc w:val="both"/>
+        <w:rPr>
+          <w:sz w:val="28"/>
+          <w:szCs w:val="28"/>
+        </w:rPr>
+      </w:pPr>
+      <w:r>
+        <w:rPr>
+          <w:b/>
+          <w:bCs/>
+          <w:sz w:val="28"/>
+          <w:szCs w:val="28"/>
+          <w:u w:val="single"/>
+        </w:rPr>
+        <w:t xml:space="preserve">Слайд 11 </w:t>
+      </w:r>
+      <w:r>
+        <w:rPr>
+          <w:b/>
+          <w:bCs/>
+          <w:sz w:val="28"/>
+          <w:szCs w:val="28"/>
+          <w:u w:val="single"/>
+        </w:rPr>
+        <w:t>(полиморфизм)</w:t>
       </w:r>
     </w:p>
     <w:p>
@@ -1074,17 +1054,17 @@
           <w:szCs w:val="28"/>
           <w:u w:val="single"/>
         </w:rPr>
-        <w:t>Слайд 1</w:t>
-      </w:r>
-      <w:r>
-        <w:rPr>
-          <w:b/>
-          <w:bCs/>
-          <w:sz w:val="28"/>
-          <w:szCs w:val="28"/>
-          <w:u w:val="single"/>
-        </w:rPr>
-        <w:t>2</w:t>
+        <w:t xml:space="preserve">Слайд 12 </w:t>
+      </w:r>
+      <w:r>
+        <w:rPr>
+          <w:b/>
+          <w:bCs/>
+          <w:sz w:val="28"/>
+          <w:szCs w:val="28"/>
+          <w:u w:val="single"/>
+        </w:rPr>
+        <w:t>(абстрактные методы)</w:t>
       </w:r>
     </w:p>
     <w:p>
@@ -1129,101 +1109,111 @@
         </w:rPr>
         <w:t>.</w:t>
       </w:r>
-    </w:p>
-    <w:p>
-      <w:pPr>
-        <w:pStyle w:val="Normal"/>
-        <w:bidi w:val="0"/>
-        <w:jc w:val="both"/>
-        <w:rPr>
-          <w:sz w:val="28"/>
-          <w:szCs w:val="28"/>
-        </w:rPr>
-      </w:pPr>
-      <w:r>
-        <w:rPr>
-          <w:b/>
-          <w:bCs/>
-          <w:sz w:val="28"/>
-          <w:szCs w:val="28"/>
-          <w:u w:val="single"/>
-        </w:rPr>
-        <w:t>Слайд 1</w:t>
-      </w:r>
-      <w:r>
-        <w:rPr>
-          <w:b/>
-          <w:bCs/>
-          <w:sz w:val="28"/>
-          <w:szCs w:val="28"/>
-          <w:u w:val="single"/>
-        </w:rPr>
-        <w:t>3</w:t>
-      </w:r>
-    </w:p>
-    <w:p>
-      <w:pPr>
-        <w:pStyle w:val="Normal"/>
-        <w:bidi w:val="0"/>
-        <w:jc w:val="both"/>
-        <w:rPr>
-          <w:b w:val="false"/>
-          <w:bCs w:val="false"/>
-          <w:sz w:val="28"/>
-          <w:szCs w:val="28"/>
-          <w:u w:val="none"/>
-        </w:rPr>
-      </w:pPr>
-      <w:r>
-        <w:rPr>
-          <w:b w:val="false"/>
-          <w:bCs w:val="false"/>
-          <w:sz w:val="28"/>
-          <w:szCs w:val="28"/>
-          <w:u w:val="none"/>
-        </w:rPr>
-        <w:t>Т</w:t>
-      </w:r>
-      <w:r>
-        <w:rPr>
-          <w:b w:val="false"/>
-          <w:bCs w:val="false"/>
-          <w:sz w:val="28"/>
-          <w:szCs w:val="28"/>
-          <w:u w:val="none"/>
-        </w:rPr>
-        <w:t>ак как Python язык интерпретируемый и большую часть информации мы получаем из runtime`а, то мы прямо во время исполнения программы можем спросить, является ли объект экземпляром класса или наследуется ли какой-то класс от данного.</w:t>
-      </w:r>
-    </w:p>
-    <w:p>
-      <w:pPr>
-        <w:pStyle w:val="Normal"/>
-        <w:bidi w:val="0"/>
-        <w:jc w:val="both"/>
-        <w:rPr>
-          <w:sz w:val="28"/>
-          <w:szCs w:val="28"/>
-        </w:rPr>
-      </w:pPr>
-      <w:r>
-        <w:rPr>
-          <w:b/>
-          <w:bCs/>
-          <w:sz w:val="28"/>
-          <w:szCs w:val="28"/>
-          <w:u w:val="single"/>
-        </w:rPr>
-        <w:t>Слайд 1</w:t>
-      </w:r>
-      <w:r>
-        <w:rPr>
-          <w:b/>
-          <w:bCs/>
-          <w:sz w:val="28"/>
-          <w:szCs w:val="28"/>
-          <w:u w:val="single"/>
-        </w:rPr>
-        <w:t>4</w:t>
+      <w:r>
+        <w:rPr>
+          <w:b/>
+          <w:bCs/>
+          <w:sz w:val="28"/>
+          <w:szCs w:val="28"/>
+          <w:u w:val="none"/>
+        </w:rPr>
+        <w:t xml:space="preserve"> </w:t>
+      </w:r>
+      <w:r>
+        <w:rPr>
+          <w:b w:val="false"/>
+          <w:bCs w:val="false"/>
+          <w:sz w:val="28"/>
+          <w:szCs w:val="28"/>
+          <w:u w:val="none"/>
+        </w:rPr>
+        <w:t>ABC — это такой квазикласс, при наследовании от которого появляется возможность создавать свои абстрактные методы, которые делают класс абстрактным. Как и обычно, если абстрактный метод в дочернем классе не реализован, то у нас вылетает ошибка.</w:t>
+      </w:r>
+    </w:p>
+    <w:p>
+      <w:pPr>
+        <w:pStyle w:val="Normal"/>
+        <w:bidi w:val="0"/>
+        <w:jc w:val="both"/>
+        <w:rPr>
+          <w:sz w:val="28"/>
+          <w:szCs w:val="28"/>
+        </w:rPr>
+      </w:pPr>
+      <w:r>
+        <w:rPr>
+          <w:b/>
+          <w:bCs/>
+          <w:sz w:val="28"/>
+          <w:szCs w:val="28"/>
+          <w:u w:val="single"/>
+        </w:rPr>
+        <w:t xml:space="preserve">Слайд 13 </w:t>
+      </w:r>
+      <w:r>
+        <w:rPr>
+          <w:b/>
+          <w:bCs/>
+          <w:sz w:val="28"/>
+          <w:szCs w:val="28"/>
+          <w:u w:val="single"/>
+        </w:rPr>
+        <w:t>(встроенные функции)</w:t>
+      </w:r>
+    </w:p>
+    <w:p>
+      <w:pPr>
+        <w:pStyle w:val="Normal"/>
+        <w:bidi w:val="0"/>
+        <w:jc w:val="both"/>
+        <w:rPr>
+          <w:b w:val="false"/>
+          <w:bCs w:val="false"/>
+          <w:sz w:val="28"/>
+          <w:szCs w:val="28"/>
+          <w:u w:val="none"/>
+        </w:rPr>
+      </w:pPr>
+      <w:r>
+        <w:rPr>
+          <w:b w:val="false"/>
+          <w:bCs w:val="false"/>
+          <w:sz w:val="28"/>
+          <w:szCs w:val="28"/>
+          <w:u w:val="none"/>
+        </w:rPr>
+        <w:t>Так как Python язык интерпретируемый и большую часть информации мы получаем из runtime`а, то мы прямо во время исполнения программы можем спросить, является ли объект экземпляром класса или наследуется ли какой-то класс от данного.</w:t>
+      </w:r>
+    </w:p>
+    <w:p>
+      <w:pPr>
+        <w:pStyle w:val="Normal"/>
+        <w:bidi w:val="0"/>
+        <w:jc w:val="both"/>
+        <w:rPr>
+          <w:sz w:val="28"/>
+          <w:szCs w:val="28"/>
+        </w:rPr>
+      </w:pPr>
+      <w:r>
+        <w:rPr>
+          <w:b/>
+          <w:bCs/>
+          <w:sz w:val="28"/>
+          <w:szCs w:val="28"/>
+          <w:u w:val="single"/>
+        </w:rPr>
+        <w:t xml:space="preserve">Слайд 14 </w:t>
+      </w:r>
+      <w:r>
+        <w:rPr>
+          <w:b/>
+          <w:bCs/>
+          <w:sz w:val="28"/>
+          <w:szCs w:val="28"/>
+          <w:u w:val="single"/>
+        </w:rPr>
+        <w:t>(пишем документацию)</w:t>
       </w:r>
     </w:p>
     <w:p>
@@ -1284,7 +1274,17 @@
           <w:szCs w:val="28"/>
           <w:u w:val="single"/>
         </w:rPr>
-        <w:t>Слайд 15</w:t>
+        <w:t xml:space="preserve">Слайд 15 </w:t>
+      </w:r>
+      <w:r>
+        <w:rPr>
+          <w:b/>
+          <w:bCs/>
+          <w:sz w:val="28"/>
+          <w:szCs w:val="28"/>
+          <w:u w:val="single"/>
+        </w:rPr>
+        <w:t>(заключение)</w:t>
       </w:r>
     </w:p>
     <w:p>

</xml_diff>